<commit_message>
typo in code quality report
</commit_message>
<xml_diff>
--- a/Code Documentation/Code Quality Report.docx
+++ b/Code Documentation/Code Quality Report.docx
@@ -1,6 +1,6 @@
 
 <file path=word/document.xml><?xml version="1.0" encoding="utf-8"?>
-<w:document xmlns:wpc="http://schemas.microsoft.com/office/word/2010/wordprocessingCanvas" xmlns:cx="http://schemas.microsoft.com/office/drawing/2014/chartex" xmlns:cx1="http://schemas.microsoft.com/office/drawing/2015/9/8/chartex" xmlns:cx2="http://schemas.microsoft.com/office/drawing/2015/10/21/chartex" xmlns:cx3="http://schemas.microsoft.com/office/drawing/2016/5/9/chartex" xmlns:cx4="http://schemas.microsoft.com/office/drawing/2016/5/10/chartex" xmlns:cx5="http://schemas.microsoft.com/office/drawing/2016/5/11/chartex" xmlns:cx6="http://schemas.microsoft.com/office/drawing/2016/5/12/chartex" xmlns:cx7="http://schemas.microsoft.com/office/drawing/2016/5/13/chartex" xmlns:cx8="http://schemas.microsoft.com/office/drawing/2016/5/14/chartex" xmlns:mc="http://schemas.openxmlformats.org/markup-compatibility/2006" xmlns:aink="http://schemas.microsoft.com/office/drawing/2016/ink" xmlns:am3d="http://schemas.microsoft.com/office/drawing/2017/model3d" xmlns:o="urn:schemas-microsoft-com:office:office" xmlns:r="http://schemas.openxmlformats.org/officeDocument/2006/relationships" xmlns:m="http://schemas.openxmlformats.org/officeDocument/2006/math" xmlns:v="urn:schemas-microsoft-com:vml" xmlns:wp14="http://schemas.microsoft.com/office/word/2010/wordprocessingDrawing" xmlns:wp="http://schemas.openxmlformats.org/drawingml/2006/wordprocessingDrawing" xmlns:w10="urn:schemas-microsoft-com:office:word" xmlns:w="http://schemas.openxmlformats.org/wordprocessingml/2006/main" xmlns:w14="http://schemas.microsoft.com/office/word/2010/wordml" xmlns:w15="http://schemas.microsoft.com/office/word/2012/wordml" xmlns:w16cid="http://schemas.microsoft.com/office/word/2016/wordml/cid" xmlns:w16se="http://schemas.microsoft.com/office/word/2015/wordml/symex" xmlns:wpg="http://schemas.microsoft.com/office/word/2010/wordprocessingGroup" xmlns:wpi="http://schemas.microsoft.com/office/word/2010/wordprocessingInk" xmlns:wne="http://schemas.microsoft.com/office/word/2006/wordml" xmlns:wps="http://schemas.microsoft.com/office/word/2010/wordprocessingShape" mc:Ignorable="w14 w15 w16se w16cid wp14">
+<w:document xmlns:wpc="http://schemas.microsoft.com/office/word/2010/wordprocessingCanvas" xmlns:mc="http://schemas.openxmlformats.org/markup-compatibility/2006" xmlns:o="urn:schemas-microsoft-com:office:office" xmlns:r="http://schemas.openxmlformats.org/officeDocument/2006/relationships" xmlns:m="http://schemas.openxmlformats.org/officeDocument/2006/math" xmlns:v="urn:schemas-microsoft-com:vml" xmlns:wp14="http://schemas.microsoft.com/office/word/2010/wordprocessingDrawing" xmlns:wp="http://schemas.openxmlformats.org/drawingml/2006/wordprocessingDrawing" xmlns:w10="urn:schemas-microsoft-com:office:word" xmlns:w="http://schemas.openxmlformats.org/wordprocessingml/2006/main" xmlns:w14="http://schemas.microsoft.com/office/word/2010/wordml" xmlns:w15="http://schemas.microsoft.com/office/word/2012/wordml" xmlns:wpg="http://schemas.microsoft.com/office/word/2010/wordprocessingGroup" xmlns:wpi="http://schemas.microsoft.com/office/word/2010/wordprocessingInk" xmlns:wne="http://schemas.microsoft.com/office/word/2006/wordml" xmlns:wps="http://schemas.microsoft.com/office/word/2010/wordprocessingShape" mc:Ignorable="w14 w15 wp14">
   <w:body>
     <w:p>
       <w:pPr>
@@ -37,9 +37,11 @@
           <w:numId w:val="5"/>
         </w:numPr>
       </w:pPr>
+      <w:proofErr w:type="spellStart"/>
       <w:r>
         <w:t>Routetagger</w:t>
       </w:r>
+      <w:proofErr w:type="spellEnd"/>
     </w:p>
     <w:p>
       <w:pPr>
@@ -93,13 +95,20 @@
       <w:pPr>
         <w:pStyle w:val="Heading2"/>
       </w:pPr>
+      <w:proofErr w:type="spellStart"/>
       <w:r>
         <w:t>Routetagger</w:t>
       </w:r>
-    </w:p>
-    <w:p>
-      <w:r>
-        <w:t>Routetagger is an application that allows users to assign street segments to ITSOS sensors. It is for internal use only and development has been suspended as the team is using a different telemetry dataset.</w:t>
+      <w:proofErr w:type="spellEnd"/>
+    </w:p>
+    <w:p>
+      <w:proofErr w:type="spellStart"/>
+      <w:r>
+        <w:t>Routetagger</w:t>
+      </w:r>
+      <w:proofErr w:type="spellEnd"/>
+      <w:r>
+        <w:t xml:space="preserve"> is an application that allows users to assign street segments to ITSOS sensors. It is for internal use only and development has been suspended as the team is using a different telemetry dataset.</w:t>
       </w:r>
     </w:p>
     <w:p>
@@ -121,7 +130,15 @@
         <w:t>Architecture</w:t>
       </w:r>
       <w:r>
-        <w:t>: Routetagger follows the ideal architecture conventions of an Electron application. Code is divided into common, main, and renderer directories representing the different electron processes, with the majority of the code in the renderer process. This process is further divided into a react/redux architecture with a good separation of view, storage, and redux middleware layers.</w:t>
+        <w:t xml:space="preserve">: </w:t>
+      </w:r>
+      <w:proofErr w:type="spellStart"/>
+      <w:r>
+        <w:t>Routetagger</w:t>
+      </w:r>
+      <w:proofErr w:type="spellEnd"/>
+      <w:r>
+        <w:t xml:space="preserve"> follows the ideal architecture conventions of an Electron application. Code is divided into common, main, and renderer directories representing the different electron processes, with the majority of the code in the renderer process. This process is further divided into a react/redux architecture with a good separation of view, storage, and redux middleware layers.</w:t>
       </w:r>
     </w:p>
     <w:p>
@@ -182,8 +199,13 @@
           <w:numId w:val="3"/>
         </w:numPr>
       </w:pPr>
-      <w:r>
-        <w:t>Routetagger opens a file selected by a user, but there is no validation to ensure the file is in the correct format when it is loaded. An invalid file causes undefined behaviour.</w:t>
+      <w:proofErr w:type="spellStart"/>
+      <w:r>
+        <w:t>Routetagger</w:t>
+      </w:r>
+      <w:proofErr w:type="spellEnd"/>
+      <w:r>
+        <w:t xml:space="preserve"> opens a file selected by a user, but there is no validation to ensure the file is in the correct format when it is loaded. An invalid file causes undefined behaviour.</w:t>
       </w:r>
     </w:p>
     <w:p>
@@ -194,8 +216,13 @@
           <w:numId w:val="3"/>
         </w:numPr>
       </w:pPr>
-      <w:r>
-        <w:t xml:space="preserve">Routetagger depends on an OSRM instance, but does not validate that HTTP responses are in the correct format. </w:t>
+      <w:proofErr w:type="spellStart"/>
+      <w:r>
+        <w:t>Routetagger</w:t>
+      </w:r>
+      <w:proofErr w:type="spellEnd"/>
+      <w:r>
+        <w:t xml:space="preserve"> depends on an OSRM instance, but does not validate that HTTP responses are in the correct format. </w:t>
       </w:r>
       <w:r>
         <w:t>Making a request to an incompatible version of OSRM (if such a thing existed) that worked on the surface would cause undefined behaviour.</w:t>
@@ -251,7 +278,13 @@
         <w:t xml:space="preserve"> </w:t>
       </w:r>
       <w:r>
-        <w:t xml:space="preserve">The website is secured with HTTPS and signed with letsencrypt. </w:t>
+        <w:t xml:space="preserve">The website is secured with HTTPS and signed with </w:t>
+      </w:r>
+      <w:r>
+        <w:t>Let’s Encrypt</w:t>
+      </w:r>
+      <w:r>
+        <w:t xml:space="preserve">. </w:t>
       </w:r>
       <w:r>
         <w:rPr>
@@ -265,8 +298,6 @@
         </w:rPr>
         <w:t xml:space="preserve"> or user account</w:t>
       </w:r>
-      <w:bookmarkStart w:id="0" w:name="_GoBack"/>
-      <w:bookmarkEnd w:id="0"/>
       <w:r>
         <w:rPr>
           <w:bCs/>
@@ -283,7 +314,19 @@
         <w:rPr>
           <w:bCs/>
         </w:rPr>
-        <w:t xml:space="preserve"> the site. Geocoding is provided through Bing and thus security of that is dependant on Bing. Specific location data is handled in browser and is not collected. Routing data may be stored in OSRM log files as well as IP traffic to and from the servers. In the future this information should either be encrypted or dumped, the current implementation simply stores this data in plain text files. </w:t>
+        <w:t xml:space="preserve"> the site. Geocoding is provided through Bing and thus security of that is </w:t>
+      </w:r>
+      <w:r>
+        <w:rPr>
+          <w:bCs/>
+        </w:rPr>
+        <w:t>dependent</w:t>
+      </w:r>
+      <w:r>
+        <w:rPr>
+          <w:bCs/>
+        </w:rPr>
+        <w:t xml:space="preserve"> on Bing. Specific location data is handled in browser and is not collected. Routing data may be stored in OSRM log files as well as IP traffic to and from the servers. In the future this information should either be encrypted or dumped, the current implementation simply stores this data in plain text files. </w:t>
       </w:r>
     </w:p>
     <w:p>
@@ -297,7 +340,13 @@
         <w:t xml:space="preserve">: </w:t>
       </w:r>
       <w:r>
-        <w:t>The website is in a usable state, aside from the mobile version of the site it functions properly in chromium based browsers as well as firefox. The browser that seems to exhibit the most problems is Microsoft Edge.</w:t>
+        <w:t xml:space="preserve">The website is in a usable state, aside from the mobile version of the site it functions properly in chromium based browsers as well as </w:t>
+      </w:r>
+      <w:r>
+        <w:t>Firefox</w:t>
+      </w:r>
+      <w:r>
+        <w:t>. The browser that seems to exhibit the most problems is Microsoft Edge.</w:t>
       </w:r>
       <w:r>
         <w:t xml:space="preserve"> The site loaded on a mobile phone exhibits multiple interface issues but is still useable. It is recommended to use the app if on mobile. </w:t>
@@ -370,7 +419,15 @@
         <w:t>: Mediocre. The OSRM loader and batch job each have only a single Scala source file; this file contains startup and data transformation code. The stream job main file is the same, though the live speeds database update component is split out into separate files in an object-oriented manner.</w:t>
       </w:r>
       <w:r>
-        <w:t xml:space="preserve"> One file is very badly named: the main file of the stream job is called SparkPI.</w:t>
+        <w:t xml:space="preserve"> One file is very badly named: the main file of the stream job is called </w:t>
+      </w:r>
+      <w:proofErr w:type="spellStart"/>
+      <w:r>
+        <w:t>SparkPI</w:t>
+      </w:r>
+      <w:proofErr w:type="spellEnd"/>
+      <w:r>
+        <w:t>.</w:t>
       </w:r>
     </w:p>
     <w:p>
@@ -509,6 +566,8 @@
       <w:r>
         <w:t>: Python and Node scripts follow the language formatting guidelines; shell scripts do not follow any particular formatting style but are still readable.</w:t>
       </w:r>
+      <w:bookmarkStart w:id="0" w:name="_GoBack"/>
+      <w:bookmarkEnd w:id="0"/>
     </w:p>
     <w:p>
       <w:r>
@@ -580,7 +639,7 @@
 </file>
 
 <file path=word/numbering.xml><?xml version="1.0" encoding="utf-8"?>
-<w:numbering xmlns:wpc="http://schemas.microsoft.com/office/word/2010/wordprocessingCanvas" xmlns:cx="http://schemas.microsoft.com/office/drawing/2014/chartex" xmlns:cx1="http://schemas.microsoft.com/office/drawing/2015/9/8/chartex" xmlns:cx2="http://schemas.microsoft.com/office/drawing/2015/10/21/chartex" xmlns:cx3="http://schemas.microsoft.com/office/drawing/2016/5/9/chartex" xmlns:cx4="http://schemas.microsoft.com/office/drawing/2016/5/10/chartex" xmlns:cx5="http://schemas.microsoft.com/office/drawing/2016/5/11/chartex" xmlns:cx6="http://schemas.microsoft.com/office/drawing/2016/5/12/chartex" xmlns:cx7="http://schemas.microsoft.com/office/drawing/2016/5/13/chartex" xmlns:cx8="http://schemas.microsoft.com/office/drawing/2016/5/14/chartex" xmlns:mc="http://schemas.openxmlformats.org/markup-compatibility/2006" xmlns:aink="http://schemas.microsoft.com/office/drawing/2016/ink" xmlns:am3d="http://schemas.microsoft.com/office/drawing/2017/model3d" xmlns:o="urn:schemas-microsoft-com:office:office" xmlns:r="http://schemas.openxmlformats.org/officeDocument/2006/relationships" xmlns:m="http://schemas.openxmlformats.org/officeDocument/2006/math" xmlns:v="urn:schemas-microsoft-com:vml" xmlns:wp14="http://schemas.microsoft.com/office/word/2010/wordprocessingDrawing" xmlns:wp="http://schemas.openxmlformats.org/drawingml/2006/wordprocessingDrawing" xmlns:w10="urn:schemas-microsoft-com:office:word" xmlns:w="http://schemas.openxmlformats.org/wordprocessingml/2006/main" xmlns:w14="http://schemas.microsoft.com/office/word/2010/wordml" xmlns:w15="http://schemas.microsoft.com/office/word/2012/wordml" xmlns:w16cid="http://schemas.microsoft.com/office/word/2016/wordml/cid" xmlns:w16se="http://schemas.microsoft.com/office/word/2015/wordml/symex" xmlns:wpg="http://schemas.microsoft.com/office/word/2010/wordprocessingGroup" xmlns:wpi="http://schemas.microsoft.com/office/word/2010/wordprocessingInk" xmlns:wne="http://schemas.microsoft.com/office/word/2006/wordml" xmlns:wps="http://schemas.microsoft.com/office/word/2010/wordprocessingShape" mc:Ignorable="w14 w15 w16se w16cid wp14">
+<w:numbering xmlns:wpc="http://schemas.microsoft.com/office/word/2010/wordprocessingCanvas" xmlns:mc="http://schemas.openxmlformats.org/markup-compatibility/2006" xmlns:o="urn:schemas-microsoft-com:office:office" xmlns:r="http://schemas.openxmlformats.org/officeDocument/2006/relationships" xmlns:m="http://schemas.openxmlformats.org/officeDocument/2006/math" xmlns:v="urn:schemas-microsoft-com:vml" xmlns:wp14="http://schemas.microsoft.com/office/word/2010/wordprocessingDrawing" xmlns:wp="http://schemas.openxmlformats.org/drawingml/2006/wordprocessingDrawing" xmlns:w10="urn:schemas-microsoft-com:office:word" xmlns:w="http://schemas.openxmlformats.org/wordprocessingml/2006/main" xmlns:w14="http://schemas.microsoft.com/office/word/2010/wordml" xmlns:w15="http://schemas.microsoft.com/office/word/2012/wordml" xmlns:wpg="http://schemas.microsoft.com/office/word/2010/wordprocessingGroup" xmlns:wpi="http://schemas.microsoft.com/office/word/2010/wordprocessingInk" xmlns:wne="http://schemas.microsoft.com/office/word/2006/wordml" xmlns:wps="http://schemas.microsoft.com/office/word/2010/wordprocessingShape" mc:Ignorable="w14 w15 wp14">
   <w:abstractNum w:abstractNumId="0" w15:restartNumberingAfterBreak="0">
     <w:nsid w:val="0F846408"/>
     <w:multiLevelType w:val="hybridMultilevel"/>
@@ -1116,7 +1175,7 @@
 </file>
 
 <file path=word/styles.xml><?xml version="1.0" encoding="utf-8"?>
-<w:styles xmlns:mc="http://schemas.openxmlformats.org/markup-compatibility/2006" xmlns:r="http://schemas.openxmlformats.org/officeDocument/2006/relationships" xmlns:w="http://schemas.openxmlformats.org/wordprocessingml/2006/main" xmlns:w14="http://schemas.microsoft.com/office/word/2010/wordml" xmlns:w15="http://schemas.microsoft.com/office/word/2012/wordml" xmlns:w16cid="http://schemas.microsoft.com/office/word/2016/wordml/cid" xmlns:w16se="http://schemas.microsoft.com/office/word/2015/wordml/symex" mc:Ignorable="w14 w15 w16se w16cid">
+<w:styles xmlns:mc="http://schemas.openxmlformats.org/markup-compatibility/2006" xmlns:r="http://schemas.openxmlformats.org/officeDocument/2006/relationships" xmlns:w="http://schemas.openxmlformats.org/wordprocessingml/2006/main" xmlns:w14="http://schemas.microsoft.com/office/word/2010/wordml" xmlns:w15="http://schemas.microsoft.com/office/word/2012/wordml" mc:Ignorable="w14 w15">
   <w:docDefaults>
     <w:rPrDefault>
       <w:rPr>
@@ -1132,7 +1191,7 @@
       </w:pPr>
     </w:pPrDefault>
   </w:docDefaults>
-  <w:latentStyles w:defLockedState="0" w:defUIPriority="99" w:defSemiHidden="0" w:defUnhideWhenUsed="0" w:defQFormat="0" w:count="376">
+  <w:latentStyles w:defLockedState="0" w:defUIPriority="99" w:defSemiHidden="0" w:defUnhideWhenUsed="0" w:defQFormat="0" w:count="371">
     <w:lsdException w:name="Normal" w:uiPriority="0" w:qFormat="1"/>
     <w:lsdException w:name="heading 1" w:uiPriority="9" w:qFormat="1"/>
     <w:lsdException w:name="heading 2" w:semiHidden="1" w:uiPriority="9" w:unhideWhenUsed="1" w:qFormat="1"/>
@@ -1238,6 +1297,7 @@
     <w:lsdException w:name="HTML Sample" w:semiHidden="1" w:unhideWhenUsed="1"/>
     <w:lsdException w:name="HTML Typewriter" w:semiHidden="1" w:unhideWhenUsed="1"/>
     <w:lsdException w:name="HTML Variable" w:semiHidden="1" w:unhideWhenUsed="1"/>
+    <w:lsdException w:name="Normal Table" w:semiHidden="1" w:unhideWhenUsed="1"/>
     <w:lsdException w:name="annotation subject" w:semiHidden="1" w:unhideWhenUsed="1"/>
     <w:lsdException w:name="No List" w:semiHidden="1" w:unhideWhenUsed="1"/>
     <w:lsdException w:name="Outline List 1" w:semiHidden="1" w:unhideWhenUsed="1"/>
@@ -1280,8 +1340,11 @@
     <w:lsdException w:name="Table Contemporary" w:semiHidden="1" w:unhideWhenUsed="1"/>
     <w:lsdException w:name="Table Elegant" w:semiHidden="1" w:unhideWhenUsed="1"/>
     <w:lsdException w:name="Table Professional" w:semiHidden="1" w:unhideWhenUsed="1"/>
+    <w:lsdException w:name="Table Subtle 1" w:semiHidden="1" w:unhideWhenUsed="1"/>
     <w:lsdException w:name="Table Subtle 2" w:semiHidden="1" w:unhideWhenUsed="1"/>
     <w:lsdException w:name="Table Web 1" w:semiHidden="1" w:unhideWhenUsed="1"/>
+    <w:lsdException w:name="Table Web 2" w:semiHidden="1" w:unhideWhenUsed="1"/>
+    <w:lsdException w:name="Table Web 3" w:semiHidden="1" w:unhideWhenUsed="1"/>
     <w:lsdException w:name="Balloon Text" w:semiHidden="1" w:unhideWhenUsed="1"/>
     <w:lsdException w:name="Table Grid" w:uiPriority="39"/>
     <w:lsdException w:name="Table Theme" w:semiHidden="1" w:unhideWhenUsed="1"/>
@@ -1500,11 +1563,6 @@
     <w:lsdException w:name="List Table 5 Dark Accent 6" w:uiPriority="50"/>
     <w:lsdException w:name="List Table 6 Colorful Accent 6" w:uiPriority="51"/>
     <w:lsdException w:name="List Table 7 Colorful Accent 6" w:uiPriority="52"/>
-    <w:lsdException w:name="Mention" w:semiHidden="1" w:unhideWhenUsed="1"/>
-    <w:lsdException w:name="Smart Hyperlink" w:semiHidden="1" w:unhideWhenUsed="1"/>
-    <w:lsdException w:name="Hashtag" w:semiHidden="1" w:unhideWhenUsed="1"/>
-    <w:lsdException w:name="Unresolved Mention" w:semiHidden="1" w:unhideWhenUsed="1"/>
-    <w:lsdException w:name="Smart Link" w:semiHidden="1" w:unhideWhenUsed="1"/>
   </w:latentStyles>
   <w:style w:type="paragraph" w:default="1" w:styleId="Normal">
     <w:name w:val="Normal"/>

</xml_diff>